<commit_message>
Skenarionya sudah saya tambahkan, kurang lebih seperti ini, terimakasih
</commit_message>
<xml_diff>
--- a/Use Case.docx
+++ b/Use Case.docx
@@ -68,7 +68,7 @@
       <w:r>
         <w:rPr>
           <w:noProof/>
-          <w:lang w:eastAsia="id-ID"/>
+          <w:lang w:val="en-US"/>
         </w:rPr>
         <mc:AlternateContent>
           <mc:Choice Requires="wps">
@@ -182,7 +182,7 @@
       <w:r>
         <w:rPr>
           <w:noProof/>
-          <w:lang w:eastAsia="id-ID"/>
+          <w:lang w:val="en-US"/>
         </w:rPr>
         <mc:AlternateContent>
           <mc:Choice Requires="wps">
@@ -259,7 +259,7 @@
       <w:r>
         <w:rPr>
           <w:noProof/>
-          <w:lang w:eastAsia="id-ID"/>
+          <w:lang w:val="en-US"/>
         </w:rPr>
         <mc:AlternateContent>
           <mc:Choice Requires="wps">
@@ -373,7 +373,7 @@
       <w:r>
         <w:rPr>
           <w:noProof/>
-          <w:lang w:eastAsia="id-ID"/>
+          <w:lang w:val="en-US"/>
         </w:rPr>
         <mc:AlternateContent>
           <mc:Choice Requires="wps">
@@ -489,7 +489,7 @@
       <w:r>
         <w:rPr>
           <w:noProof/>
-          <w:lang w:eastAsia="id-ID"/>
+          <w:lang w:val="en-US"/>
         </w:rPr>
         <mc:AlternateContent>
           <mc:Choice Requires="wps">
@@ -562,7 +562,7 @@
       <w:r>
         <w:rPr>
           <w:noProof/>
-          <w:lang w:eastAsia="id-ID"/>
+          <w:lang w:val="en-US"/>
         </w:rPr>
         <mc:AlternateContent>
           <mc:Choice Requires="wps">
@@ -635,7 +635,7 @@
       <w:r>
         <w:rPr>
           <w:noProof/>
-          <w:lang w:eastAsia="id-ID"/>
+          <w:lang w:val="en-US"/>
         </w:rPr>
         <w:drawing>
           <wp:anchor distT="0" distB="0" distL="114300" distR="114300" simplePos="0" relativeHeight="251673600" behindDoc="0" locked="0" layoutInCell="1" allowOverlap="1" wp14:anchorId="39D69126" wp14:editId="778B26E2">
@@ -696,7 +696,7 @@
       <w:r>
         <w:rPr>
           <w:noProof/>
-          <w:lang w:eastAsia="id-ID"/>
+          <w:lang w:val="en-US"/>
         </w:rPr>
         <mc:AlternateContent>
           <mc:Choice Requires="wps">
@@ -796,14 +796,7 @@
                           <w:sz w:val="18"/>
                           <w:szCs w:val="18"/>
                         </w:rPr>
-                        <w:t xml:space="preserve">Mendapatkan </w:t>
-                      </w:r>
-                      <w:r>
-                        <w:rPr>
-                          <w:sz w:val="18"/>
-                          <w:szCs w:val="18"/>
-                        </w:rPr>
-                        <w:t>bill</w:t>
+                        <w:t>Mendapatkan bill</w:t>
                       </w:r>
                     </w:p>
                   </w:txbxContent>
@@ -816,7 +809,7 @@
       <w:r>
         <w:rPr>
           <w:noProof/>
-          <w:lang w:eastAsia="id-ID"/>
+          <w:lang w:val="en-US"/>
         </w:rPr>
         <mc:AlternateContent>
           <mc:Choice Requires="wps">
@@ -889,7 +882,7 @@
       <w:r>
         <w:rPr>
           <w:noProof/>
-          <w:lang w:eastAsia="id-ID"/>
+          <w:lang w:val="en-US"/>
         </w:rPr>
         <mc:AlternateContent>
           <mc:Choice Requires="wps">
@@ -962,7 +955,7 @@
       <w:r>
         <w:rPr>
           <w:noProof/>
-          <w:lang w:eastAsia="id-ID"/>
+          <w:lang w:val="en-US"/>
         </w:rPr>
         <mc:AlternateContent>
           <mc:Choice Requires="wps">
@@ -1035,7 +1028,7 @@
       <w:r>
         <w:rPr>
           <w:noProof/>
-          <w:lang w:eastAsia="id-ID"/>
+          <w:lang w:val="en-US"/>
         </w:rPr>
         <mc:AlternateContent>
           <mc:Choice Requires="wps">
@@ -1138,14 +1131,7 @@
                           <w:sz w:val="18"/>
                           <w:szCs w:val="18"/>
                         </w:rPr>
-                        <w:t xml:space="preserve">Memesan </w:t>
-                      </w:r>
-                      <w:r>
-                        <w:rPr>
-                          <w:sz w:val="18"/>
-                          <w:szCs w:val="18"/>
-                        </w:rPr>
-                        <w:t>menu</w:t>
+                        <w:t>Memesan menu</w:t>
                       </w:r>
                     </w:p>
                   </w:txbxContent>
@@ -1158,7 +1144,7 @@
       <w:r>
         <w:rPr>
           <w:noProof/>
-          <w:lang w:eastAsia="id-ID"/>
+          <w:lang w:val="en-US"/>
         </w:rPr>
         <mc:AlternateContent>
           <mc:Choice Requires="wps">
@@ -1261,14 +1247,7 @@
                           <w:sz w:val="18"/>
                           <w:szCs w:val="18"/>
                         </w:rPr>
-                        <w:t xml:space="preserve">Memilih </w:t>
-                      </w:r>
-                      <w:r>
-                        <w:rPr>
-                          <w:sz w:val="18"/>
-                          <w:szCs w:val="18"/>
-                        </w:rPr>
-                        <w:t>menu</w:t>
+                        <w:t>Memilih menu</w:t>
                       </w:r>
                     </w:p>
                   </w:txbxContent>
@@ -1281,7 +1260,7 @@
       <w:r>
         <w:rPr>
           <w:noProof/>
-          <w:lang w:eastAsia="id-ID"/>
+          <w:lang w:val="en-US"/>
         </w:rPr>
         <mc:AlternateContent>
           <mc:Choice Requires="wps">
@@ -1397,7 +1376,7 @@
       <w:r>
         <w:rPr>
           <w:noProof/>
-          <w:lang w:eastAsia="id-ID"/>
+          <w:lang w:val="en-US"/>
         </w:rPr>
         <mc:AlternateContent>
           <mc:Choice Requires="wps">
@@ -1470,7 +1449,7 @@
       <w:r>
         <w:rPr>
           <w:noProof/>
-          <w:lang w:eastAsia="id-ID"/>
+          <w:lang w:val="en-US"/>
         </w:rPr>
         <w:drawing>
           <wp:inline distT="0" distB="0" distL="0" distR="0" wp14:anchorId="5159C9F6" wp14:editId="7CA5C5DE">
@@ -1663,6 +1642,84 @@
           <w:rFonts w:ascii="Times New Roman" w:hAnsi="Times New Roman" w:cs="Times New Roman"/>
           <w:sz w:val="96"/>
           <w:szCs w:val="96"/>
+          <w:lang w:val="en-US"/>
+        </w:rPr>
+      </w:pPr>
+    </w:p>
+    <w:p>
+      <w:pPr>
+        <w:rPr>
+          <w:rFonts w:ascii="Times New Roman" w:hAnsi="Times New Roman" w:cs="Times New Roman"/>
+          <w:b/>
+          <w:sz w:val="24"/>
+          <w:szCs w:val="24"/>
+          <w:lang w:val="en-US"/>
+        </w:rPr>
+      </w:pPr>
+    </w:p>
+    <w:p>
+      <w:pPr>
+        <w:rPr>
+          <w:rFonts w:ascii="Times New Roman" w:hAnsi="Times New Roman" w:cs="Times New Roman"/>
+          <w:b/>
+          <w:sz w:val="24"/>
+          <w:szCs w:val="24"/>
+          <w:lang w:val="en-US"/>
+        </w:rPr>
+      </w:pPr>
+    </w:p>
+    <w:p>
+      <w:pPr>
+        <w:rPr>
+          <w:rFonts w:ascii="Times New Roman" w:hAnsi="Times New Roman" w:cs="Times New Roman"/>
+          <w:b/>
+          <w:sz w:val="24"/>
+          <w:szCs w:val="24"/>
+          <w:lang w:val="en-US"/>
+        </w:rPr>
+      </w:pPr>
+    </w:p>
+    <w:p>
+      <w:pPr>
+        <w:rPr>
+          <w:rFonts w:ascii="Times New Roman" w:hAnsi="Times New Roman" w:cs="Times New Roman"/>
+          <w:b/>
+          <w:sz w:val="24"/>
+          <w:szCs w:val="24"/>
+          <w:lang w:val="en-US"/>
+        </w:rPr>
+      </w:pPr>
+    </w:p>
+    <w:p>
+      <w:pPr>
+        <w:rPr>
+          <w:rFonts w:ascii="Times New Roman" w:hAnsi="Times New Roman" w:cs="Times New Roman"/>
+          <w:b/>
+          <w:sz w:val="24"/>
+          <w:szCs w:val="24"/>
+          <w:lang w:val="en-US"/>
+        </w:rPr>
+      </w:pPr>
+    </w:p>
+    <w:p>
+      <w:pPr>
+        <w:rPr>
+          <w:rFonts w:ascii="Times New Roman" w:hAnsi="Times New Roman" w:cs="Times New Roman"/>
+          <w:b/>
+          <w:sz w:val="24"/>
+          <w:szCs w:val="24"/>
+          <w:lang w:val="en-US"/>
+        </w:rPr>
+      </w:pPr>
+    </w:p>
+    <w:p>
+      <w:pPr>
+        <w:rPr>
+          <w:rFonts w:ascii="Times New Roman" w:hAnsi="Times New Roman" w:cs="Times New Roman"/>
+          <w:b/>
+          <w:sz w:val="24"/>
+          <w:szCs w:val="24"/>
+          <w:lang w:val="en-US"/>
         </w:rPr>
       </w:pPr>
     </w:p>
@@ -1672,10 +1729,661 @@
           <w:rFonts w:ascii="Times New Roman" w:hAnsi="Times New Roman" w:cs="Times New Roman"/>
           <w:sz w:val="96"/>
           <w:szCs w:val="96"/>
+          <w:lang w:val="en-US"/>
         </w:rPr>
       </w:pPr>
+      <w:r>
+        <w:rPr>
+          <w:rFonts w:ascii="Times New Roman" w:hAnsi="Times New Roman" w:cs="Times New Roman"/>
+          <w:b/>
+          <w:sz w:val="24"/>
+          <w:szCs w:val="24"/>
+        </w:rPr>
+        <w:t>Sekenario Use Case</w:t>
+      </w:r>
+      <w:r>
+        <w:rPr>
+          <w:rFonts w:ascii="Times New Roman" w:hAnsi="Times New Roman" w:cs="Times New Roman"/>
+          <w:b/>
+          <w:sz w:val="24"/>
+          <w:szCs w:val="24"/>
+          <w:lang w:val="en-US"/>
+        </w:rPr>
+        <w:t xml:space="preserve"> </w:t>
+      </w:r>
+      <w:r>
+        <w:rPr>
+          <w:rFonts w:ascii="Times New Roman" w:hAnsi="Times New Roman" w:cs="Times New Roman"/>
+          <w:b/>
+          <w:sz w:val="24"/>
+          <w:szCs w:val="24"/>
+        </w:rPr>
+        <w:t>:</w:t>
+      </w:r>
       <w:bookmarkStart w:id="0" w:name="_GoBack"/>
       <w:bookmarkEnd w:id="0"/>
+    </w:p>
+    <w:tbl>
+      <w:tblPr>
+        <w:tblStyle w:val="TableGrid"/>
+        <w:tblW w:w="0" w:type="auto"/>
+        <w:tblLook w:val="04A0" w:firstRow="1" w:lastRow="0" w:firstColumn="1" w:lastColumn="0" w:noHBand="0" w:noVBand="1"/>
+      </w:tblPr>
+      <w:tblGrid>
+        <w:gridCol w:w="1951"/>
+        <w:gridCol w:w="7291"/>
+      </w:tblGrid>
+      <w:tr>
+        <w:tc>
+          <w:tcPr>
+            <w:tcW w:w="1951" w:type="dxa"/>
+            <w:shd w:val="clear" w:color="auto" w:fill="92D050"/>
+          </w:tcPr>
+          <w:p>
+            <w:pPr>
+              <w:rPr>
+                <w:rFonts w:ascii="Times New Roman" w:hAnsi="Times New Roman" w:cs="Times New Roman"/>
+                <w:b/>
+                <w:sz w:val="24"/>
+                <w:szCs w:val="24"/>
+              </w:rPr>
+            </w:pPr>
+            <w:r>
+              <w:rPr>
+                <w:rFonts w:ascii="Times New Roman" w:hAnsi="Times New Roman" w:cs="Times New Roman"/>
+                <w:b/>
+                <w:sz w:val="24"/>
+                <w:szCs w:val="24"/>
+              </w:rPr>
+              <w:t>Use Case ID</w:t>
+            </w:r>
+          </w:p>
+        </w:tc>
+        <w:tc>
+          <w:tcPr>
+            <w:tcW w:w="7291" w:type="dxa"/>
+            <w:shd w:val="clear" w:color="auto" w:fill="92D050"/>
+          </w:tcPr>
+          <w:p>
+            <w:pPr>
+              <w:rPr>
+                <w:rFonts w:ascii="Times New Roman" w:hAnsi="Times New Roman" w:cs="Times New Roman"/>
+                <w:sz w:val="24"/>
+                <w:szCs w:val="24"/>
+              </w:rPr>
+            </w:pPr>
+            <w:r>
+              <w:rPr>
+                <w:rFonts w:ascii="Times New Roman" w:hAnsi="Times New Roman" w:cs="Times New Roman"/>
+                <w:sz w:val="24"/>
+                <w:szCs w:val="24"/>
+              </w:rPr>
+              <w:t>1</w:t>
+            </w:r>
+          </w:p>
+        </w:tc>
+      </w:tr>
+      <w:tr>
+        <w:tc>
+          <w:tcPr>
+            <w:tcW w:w="1951" w:type="dxa"/>
+            <w:shd w:val="clear" w:color="auto" w:fill="92D050"/>
+          </w:tcPr>
+          <w:p>
+            <w:pPr>
+              <w:rPr>
+                <w:rFonts w:ascii="Times New Roman" w:hAnsi="Times New Roman" w:cs="Times New Roman"/>
+                <w:b/>
+                <w:sz w:val="24"/>
+                <w:szCs w:val="24"/>
+              </w:rPr>
+            </w:pPr>
+            <w:r>
+              <w:rPr>
+                <w:rFonts w:ascii="Times New Roman" w:hAnsi="Times New Roman" w:cs="Times New Roman"/>
+                <w:b/>
+                <w:sz w:val="24"/>
+                <w:szCs w:val="24"/>
+              </w:rPr>
+              <w:t>Use Case Name</w:t>
+            </w:r>
+          </w:p>
+        </w:tc>
+        <w:tc>
+          <w:tcPr>
+            <w:tcW w:w="7291" w:type="dxa"/>
+            <w:shd w:val="clear" w:color="auto" w:fill="00B050"/>
+          </w:tcPr>
+          <w:p>
+            <w:pPr>
+              <w:rPr>
+                <w:rFonts w:ascii="Times New Roman" w:hAnsi="Times New Roman" w:cs="Times New Roman"/>
+                <w:sz w:val="24"/>
+                <w:szCs w:val="24"/>
+              </w:rPr>
+            </w:pPr>
+            <w:r>
+              <w:rPr>
+                <w:rFonts w:ascii="Times New Roman" w:hAnsi="Times New Roman" w:cs="Times New Roman"/>
+                <w:sz w:val="24"/>
+                <w:szCs w:val="24"/>
+              </w:rPr>
+              <w:t>Pemesanan Pizza</w:t>
+            </w:r>
+          </w:p>
+        </w:tc>
+      </w:tr>
+      <w:tr>
+        <w:tc>
+          <w:tcPr>
+            <w:tcW w:w="1951" w:type="dxa"/>
+            <w:shd w:val="clear" w:color="auto" w:fill="92D050"/>
+          </w:tcPr>
+          <w:p>
+            <w:pPr>
+              <w:rPr>
+                <w:rFonts w:ascii="Times New Roman" w:hAnsi="Times New Roman" w:cs="Times New Roman"/>
+                <w:b/>
+                <w:sz w:val="24"/>
+                <w:szCs w:val="24"/>
+              </w:rPr>
+            </w:pPr>
+            <w:r>
+              <w:rPr>
+                <w:rFonts w:ascii="Times New Roman" w:hAnsi="Times New Roman" w:cs="Times New Roman"/>
+                <w:b/>
+                <w:sz w:val="24"/>
+                <w:szCs w:val="24"/>
+              </w:rPr>
+              <w:t>Description</w:t>
+            </w:r>
+          </w:p>
+        </w:tc>
+        <w:tc>
+          <w:tcPr>
+            <w:tcW w:w="7291" w:type="dxa"/>
+            <w:shd w:val="clear" w:color="auto" w:fill="92D050"/>
+          </w:tcPr>
+          <w:p>
+            <w:pPr>
+              <w:rPr>
+                <w:rFonts w:ascii="Times New Roman" w:hAnsi="Times New Roman" w:cs="Times New Roman"/>
+                <w:sz w:val="24"/>
+                <w:szCs w:val="24"/>
+              </w:rPr>
+            </w:pPr>
+            <w:r>
+              <w:rPr>
+                <w:rFonts w:ascii="Times New Roman" w:hAnsi="Times New Roman" w:cs="Times New Roman"/>
+                <w:sz w:val="24"/>
+                <w:szCs w:val="24"/>
+              </w:rPr>
+              <w:t>Pembeli memilih pada mesin, use case ini memiliki case lain antara lain:</w:t>
+            </w:r>
+          </w:p>
+          <w:p>
+            <w:pPr>
+              <w:pStyle w:val="ListParagraph"/>
+              <w:numPr>
+                <w:ilvl w:val="0"/>
+                <w:numId w:val="1"/>
+              </w:numPr>
+              <w:rPr>
+                <w:rFonts w:ascii="Times New Roman" w:hAnsi="Times New Roman" w:cs="Times New Roman"/>
+                <w:sz w:val="24"/>
+                <w:szCs w:val="24"/>
+              </w:rPr>
+            </w:pPr>
+            <w:r>
+              <w:rPr>
+                <w:rFonts w:ascii="Times New Roman" w:hAnsi="Times New Roman" w:cs="Times New Roman"/>
+                <w:sz w:val="24"/>
+                <w:szCs w:val="24"/>
+              </w:rPr>
+              <w:t>Use case insert pesanan</w:t>
+            </w:r>
+          </w:p>
+          <w:p>
+            <w:pPr>
+              <w:pStyle w:val="ListParagraph"/>
+              <w:numPr>
+                <w:ilvl w:val="0"/>
+                <w:numId w:val="1"/>
+              </w:numPr>
+              <w:rPr>
+                <w:rFonts w:ascii="Times New Roman" w:hAnsi="Times New Roman" w:cs="Times New Roman"/>
+                <w:sz w:val="24"/>
+                <w:szCs w:val="24"/>
+              </w:rPr>
+            </w:pPr>
+            <w:r>
+              <w:rPr>
+                <w:rFonts w:ascii="Times New Roman" w:hAnsi="Times New Roman" w:cs="Times New Roman"/>
+                <w:sz w:val="24"/>
+                <w:szCs w:val="24"/>
+              </w:rPr>
+              <w:t>Use case confrim pesanan</w:t>
+            </w:r>
+          </w:p>
+          <w:p>
+            <w:pPr>
+              <w:pStyle w:val="ListParagraph"/>
+              <w:numPr>
+                <w:ilvl w:val="0"/>
+                <w:numId w:val="1"/>
+              </w:numPr>
+              <w:rPr>
+                <w:rFonts w:ascii="Times New Roman" w:hAnsi="Times New Roman" w:cs="Times New Roman"/>
+                <w:sz w:val="24"/>
+                <w:szCs w:val="24"/>
+              </w:rPr>
+            </w:pPr>
+            <w:r>
+              <w:rPr>
+                <w:rFonts w:ascii="Times New Roman" w:hAnsi="Times New Roman" w:cs="Times New Roman"/>
+                <w:sz w:val="24"/>
+                <w:szCs w:val="24"/>
+              </w:rPr>
+              <w:t>Use case check produk available</w:t>
+            </w:r>
+          </w:p>
+          <w:p>
+            <w:pPr>
+              <w:pStyle w:val="ListParagraph"/>
+              <w:numPr>
+                <w:ilvl w:val="0"/>
+                <w:numId w:val="1"/>
+              </w:numPr>
+              <w:rPr>
+                <w:rFonts w:ascii="Times New Roman" w:hAnsi="Times New Roman" w:cs="Times New Roman"/>
+                <w:sz w:val="24"/>
+                <w:szCs w:val="24"/>
+              </w:rPr>
+            </w:pPr>
+            <w:r>
+              <w:rPr>
+                <w:rFonts w:ascii="Times New Roman" w:hAnsi="Times New Roman" w:cs="Times New Roman"/>
+                <w:sz w:val="24"/>
+                <w:szCs w:val="24"/>
+              </w:rPr>
+              <w:t>Use case count price</w:t>
+            </w:r>
+          </w:p>
+        </w:tc>
+      </w:tr>
+      <w:tr>
+        <w:tc>
+          <w:tcPr>
+            <w:tcW w:w="1951" w:type="dxa"/>
+            <w:shd w:val="clear" w:color="auto" w:fill="92D050"/>
+          </w:tcPr>
+          <w:p>
+            <w:pPr>
+              <w:rPr>
+                <w:rFonts w:ascii="Times New Roman" w:hAnsi="Times New Roman" w:cs="Times New Roman"/>
+                <w:b/>
+                <w:sz w:val="24"/>
+                <w:szCs w:val="24"/>
+              </w:rPr>
+            </w:pPr>
+            <w:r>
+              <w:rPr>
+                <w:rFonts w:ascii="Times New Roman" w:hAnsi="Times New Roman" w:cs="Times New Roman"/>
+                <w:b/>
+                <w:sz w:val="24"/>
+                <w:szCs w:val="24"/>
+              </w:rPr>
+              <w:t>Precondition</w:t>
+            </w:r>
+          </w:p>
+        </w:tc>
+        <w:tc>
+          <w:tcPr>
+            <w:tcW w:w="7291" w:type="dxa"/>
+            <w:shd w:val="clear" w:color="auto" w:fill="00B050"/>
+          </w:tcPr>
+          <w:p>
+            <w:pPr>
+              <w:rPr>
+                <w:rFonts w:ascii="Times New Roman" w:hAnsi="Times New Roman" w:cs="Times New Roman"/>
+                <w:sz w:val="24"/>
+                <w:szCs w:val="24"/>
+              </w:rPr>
+            </w:pPr>
+            <w:r>
+              <w:rPr>
+                <w:rFonts w:ascii="Times New Roman" w:hAnsi="Times New Roman" w:cs="Times New Roman"/>
+                <w:sz w:val="24"/>
+                <w:szCs w:val="24"/>
+              </w:rPr>
+              <w:t>Pemesanan p</w:t>
+            </w:r>
+            <w:r>
+              <w:rPr>
+                <w:rFonts w:ascii="Times New Roman" w:hAnsi="Times New Roman" w:cs="Times New Roman"/>
+                <w:sz w:val="24"/>
+                <w:szCs w:val="24"/>
+                <w:lang w:val="en-US"/>
+              </w:rPr>
+              <w:t>i</w:t>
+            </w:r>
+            <w:r>
+              <w:rPr>
+                <w:rFonts w:ascii="Times New Roman" w:hAnsi="Times New Roman" w:cs="Times New Roman"/>
+                <w:sz w:val="24"/>
+                <w:szCs w:val="24"/>
+              </w:rPr>
+              <w:t>zza ini menampilkan menu saji, toping, ukuran dan harga</w:t>
+            </w:r>
+          </w:p>
+        </w:tc>
+      </w:tr>
+      <w:tr>
+        <w:tc>
+          <w:tcPr>
+            <w:tcW w:w="1951" w:type="dxa"/>
+            <w:shd w:val="clear" w:color="auto" w:fill="92D050"/>
+          </w:tcPr>
+          <w:p>
+            <w:pPr>
+              <w:rPr>
+                <w:rFonts w:ascii="Times New Roman" w:hAnsi="Times New Roman" w:cs="Times New Roman"/>
+                <w:b/>
+                <w:sz w:val="24"/>
+                <w:szCs w:val="24"/>
+              </w:rPr>
+            </w:pPr>
+            <w:r>
+              <w:rPr>
+                <w:rFonts w:ascii="Times New Roman" w:hAnsi="Times New Roman" w:cs="Times New Roman"/>
+                <w:b/>
+                <w:sz w:val="24"/>
+                <w:szCs w:val="24"/>
+              </w:rPr>
+              <w:t>Postcondition</w:t>
+            </w:r>
+          </w:p>
+        </w:tc>
+        <w:tc>
+          <w:tcPr>
+            <w:tcW w:w="7291" w:type="dxa"/>
+            <w:shd w:val="clear" w:color="auto" w:fill="92D050"/>
+          </w:tcPr>
+          <w:p>
+            <w:pPr>
+              <w:pStyle w:val="ListParagraph"/>
+              <w:numPr>
+                <w:ilvl w:val="0"/>
+                <w:numId w:val="2"/>
+              </w:numPr>
+              <w:rPr>
+                <w:rFonts w:ascii="Times New Roman" w:hAnsi="Times New Roman" w:cs="Times New Roman"/>
+                <w:sz w:val="24"/>
+                <w:szCs w:val="24"/>
+              </w:rPr>
+            </w:pPr>
+            <w:r>
+              <w:rPr>
+                <w:rFonts w:ascii="Times New Roman" w:hAnsi="Times New Roman" w:cs="Times New Roman"/>
+                <w:sz w:val="24"/>
+                <w:szCs w:val="24"/>
+              </w:rPr>
+              <w:t>Pembeli mendapat pizza yang di inginkan</w:t>
+            </w:r>
+          </w:p>
+          <w:p>
+            <w:pPr>
+              <w:pStyle w:val="ListParagraph"/>
+              <w:numPr>
+                <w:ilvl w:val="0"/>
+                <w:numId w:val="2"/>
+              </w:numPr>
+              <w:rPr>
+                <w:rFonts w:ascii="Times New Roman" w:hAnsi="Times New Roman" w:cs="Times New Roman"/>
+                <w:sz w:val="24"/>
+                <w:szCs w:val="24"/>
+              </w:rPr>
+            </w:pPr>
+            <w:r>
+              <w:rPr>
+                <w:rFonts w:ascii="Times New Roman" w:hAnsi="Times New Roman" w:cs="Times New Roman"/>
+                <w:sz w:val="24"/>
+                <w:szCs w:val="24"/>
+              </w:rPr>
+              <w:t>Pembeli mendapat bill pemesanan</w:t>
+            </w:r>
+          </w:p>
+        </w:tc>
+      </w:tr>
+      <w:tr>
+        <w:tc>
+          <w:tcPr>
+            <w:tcW w:w="1951" w:type="dxa"/>
+            <w:shd w:val="clear" w:color="auto" w:fill="92D050"/>
+          </w:tcPr>
+          <w:p>
+            <w:pPr>
+              <w:rPr>
+                <w:rFonts w:ascii="Times New Roman" w:hAnsi="Times New Roman" w:cs="Times New Roman"/>
+                <w:b/>
+                <w:sz w:val="24"/>
+                <w:szCs w:val="24"/>
+              </w:rPr>
+            </w:pPr>
+            <w:r>
+              <w:rPr>
+                <w:rFonts w:ascii="Times New Roman" w:hAnsi="Times New Roman" w:cs="Times New Roman"/>
+                <w:b/>
+                <w:sz w:val="24"/>
+                <w:szCs w:val="24"/>
+              </w:rPr>
+              <w:t>Normal Flow</w:t>
+            </w:r>
+          </w:p>
+        </w:tc>
+        <w:tc>
+          <w:tcPr>
+            <w:tcW w:w="7291" w:type="dxa"/>
+            <w:shd w:val="clear" w:color="auto" w:fill="00B050"/>
+          </w:tcPr>
+          <w:p>
+            <w:pPr>
+              <w:pStyle w:val="ListParagraph"/>
+              <w:numPr>
+                <w:ilvl w:val="0"/>
+                <w:numId w:val="3"/>
+              </w:numPr>
+              <w:rPr>
+                <w:rFonts w:ascii="Times New Roman" w:hAnsi="Times New Roman" w:cs="Times New Roman"/>
+                <w:sz w:val="24"/>
+                <w:szCs w:val="24"/>
+              </w:rPr>
+            </w:pPr>
+            <w:r>
+              <w:rPr>
+                <w:rFonts w:ascii="Times New Roman" w:hAnsi="Times New Roman" w:cs="Times New Roman"/>
+                <w:sz w:val="24"/>
+                <w:szCs w:val="24"/>
+              </w:rPr>
+              <w:t>Pembeli memilih ukuran dan toping</w:t>
+            </w:r>
+          </w:p>
+          <w:p>
+            <w:pPr>
+              <w:pStyle w:val="ListParagraph"/>
+              <w:numPr>
+                <w:ilvl w:val="0"/>
+                <w:numId w:val="3"/>
+              </w:numPr>
+              <w:rPr>
+                <w:rFonts w:ascii="Times New Roman" w:hAnsi="Times New Roman" w:cs="Times New Roman"/>
+                <w:sz w:val="24"/>
+                <w:szCs w:val="24"/>
+              </w:rPr>
+            </w:pPr>
+            <w:r>
+              <w:rPr>
+                <w:rFonts w:ascii="Times New Roman" w:hAnsi="Times New Roman" w:cs="Times New Roman"/>
+                <w:sz w:val="24"/>
+                <w:szCs w:val="24"/>
+              </w:rPr>
+              <w:t>Pembeli mengkonfirmasi pemesanan, jika fix maka notifikasi akan sampai ke koki</w:t>
+            </w:r>
+          </w:p>
+          <w:p>
+            <w:pPr>
+              <w:pStyle w:val="ListParagraph"/>
+              <w:numPr>
+                <w:ilvl w:val="0"/>
+                <w:numId w:val="3"/>
+              </w:numPr>
+              <w:rPr>
+                <w:rFonts w:ascii="Times New Roman" w:hAnsi="Times New Roman" w:cs="Times New Roman"/>
+                <w:sz w:val="24"/>
+                <w:szCs w:val="24"/>
+              </w:rPr>
+            </w:pPr>
+            <w:r>
+              <w:rPr>
+                <w:rFonts w:ascii="Times New Roman" w:hAnsi="Times New Roman" w:cs="Times New Roman"/>
+                <w:sz w:val="24"/>
+                <w:szCs w:val="24"/>
+              </w:rPr>
+              <w:t>Jika pesanan tidak tersedia, maka pembeli akan mendapakan notifikasi dari koki untuk memilih menu lain atau keluar</w:t>
+            </w:r>
+          </w:p>
+          <w:p>
+            <w:pPr>
+              <w:pStyle w:val="ListParagraph"/>
+              <w:numPr>
+                <w:ilvl w:val="0"/>
+                <w:numId w:val="3"/>
+              </w:numPr>
+              <w:rPr>
+                <w:rFonts w:ascii="Times New Roman" w:hAnsi="Times New Roman" w:cs="Times New Roman"/>
+                <w:sz w:val="24"/>
+                <w:szCs w:val="24"/>
+              </w:rPr>
+            </w:pPr>
+            <w:r>
+              <w:rPr>
+                <w:rFonts w:ascii="Times New Roman" w:hAnsi="Times New Roman" w:cs="Times New Roman"/>
+                <w:sz w:val="24"/>
+                <w:szCs w:val="24"/>
+              </w:rPr>
+              <w:t>Jika pesanan tersedia, maka pesanan akan tersaji</w:t>
+            </w:r>
+          </w:p>
+          <w:p>
+            <w:pPr>
+              <w:pStyle w:val="ListParagraph"/>
+              <w:numPr>
+                <w:ilvl w:val="0"/>
+                <w:numId w:val="3"/>
+              </w:numPr>
+              <w:rPr>
+                <w:rFonts w:ascii="Times New Roman" w:hAnsi="Times New Roman" w:cs="Times New Roman"/>
+                <w:sz w:val="24"/>
+                <w:szCs w:val="24"/>
+              </w:rPr>
+            </w:pPr>
+            <w:r>
+              <w:rPr>
+                <w:rFonts w:ascii="Times New Roman" w:hAnsi="Times New Roman" w:cs="Times New Roman"/>
+                <w:sz w:val="24"/>
+                <w:szCs w:val="24"/>
+              </w:rPr>
+              <w:t>Pembeli mendapat bill total harga</w:t>
+            </w:r>
+          </w:p>
+        </w:tc>
+      </w:tr>
+      <w:tr>
+        <w:tc>
+          <w:tcPr>
+            <w:tcW w:w="1951" w:type="dxa"/>
+            <w:shd w:val="clear" w:color="auto" w:fill="92D050"/>
+          </w:tcPr>
+          <w:p>
+            <w:pPr>
+              <w:rPr>
+                <w:rFonts w:ascii="Times New Roman" w:hAnsi="Times New Roman" w:cs="Times New Roman"/>
+                <w:b/>
+                <w:sz w:val="24"/>
+                <w:szCs w:val="24"/>
+              </w:rPr>
+            </w:pPr>
+            <w:r>
+              <w:rPr>
+                <w:rFonts w:ascii="Times New Roman" w:hAnsi="Times New Roman" w:cs="Times New Roman"/>
+                <w:b/>
+                <w:sz w:val="24"/>
+                <w:szCs w:val="24"/>
+              </w:rPr>
+              <w:t>Alternative Flow</w:t>
+            </w:r>
+          </w:p>
+        </w:tc>
+        <w:tc>
+          <w:tcPr>
+            <w:tcW w:w="7291" w:type="dxa"/>
+            <w:shd w:val="clear" w:color="auto" w:fill="92D050"/>
+          </w:tcPr>
+          <w:p>
+            <w:pPr>
+              <w:pStyle w:val="ListParagraph"/>
+              <w:numPr>
+                <w:ilvl w:val="0"/>
+                <w:numId w:val="4"/>
+              </w:numPr>
+              <w:rPr>
+                <w:rFonts w:ascii="Times New Roman" w:hAnsi="Times New Roman" w:cs="Times New Roman"/>
+                <w:sz w:val="24"/>
+                <w:szCs w:val="24"/>
+              </w:rPr>
+            </w:pPr>
+            <w:r>
+              <w:rPr>
+                <w:rFonts w:ascii="Times New Roman" w:hAnsi="Times New Roman" w:cs="Times New Roman"/>
+                <w:sz w:val="24"/>
+                <w:szCs w:val="24"/>
+              </w:rPr>
+              <w:t>Jika pembeli membatalkan pesanan, notifikasi tidak terkirim ke koki</w:t>
+            </w:r>
+          </w:p>
+          <w:p>
+            <w:pPr>
+              <w:pStyle w:val="ListParagraph"/>
+              <w:numPr>
+                <w:ilvl w:val="0"/>
+                <w:numId w:val="4"/>
+              </w:numPr>
+              <w:rPr>
+                <w:rFonts w:ascii="Times New Roman" w:hAnsi="Times New Roman" w:cs="Times New Roman"/>
+                <w:sz w:val="24"/>
+                <w:szCs w:val="24"/>
+              </w:rPr>
+            </w:pPr>
+            <w:r>
+              <w:rPr>
+                <w:rFonts w:ascii="Times New Roman" w:hAnsi="Times New Roman" w:cs="Times New Roman"/>
+                <w:sz w:val="24"/>
+                <w:szCs w:val="24"/>
+              </w:rPr>
+              <w:t>Jika menu tidak tersedia, pembeli akan memesan menu lain atau keluar</w:t>
+            </w:r>
+          </w:p>
+        </w:tc>
+      </w:tr>
+    </w:tbl>
+    <w:p>
+      <w:pPr>
+        <w:rPr>
+          <w:rFonts w:ascii="Times New Roman" w:hAnsi="Times New Roman" w:cs="Times New Roman"/>
+          <w:sz w:val="24"/>
+          <w:szCs w:val="96"/>
+        </w:rPr>
+      </w:pPr>
     </w:p>
     <w:sectPr>
       <w:pgSz w:w="11906" w:h="16838"/>

</xml_diff>